<commit_message>
Use customized xml entities on xmleport.
This will be mainly used on matml export for unicode characters.
It will be used mostly for mathml.

Change-Id: I59b96d44facbd01fa517317a0ae54d64d29b0a19
</commit_message>
<xml_diff>
--- a/sw/qa/extras/ooxmlexport/data/floatingtbl_with_formula.docx
+++ b/sw/qa/extras/ooxmlexport/data/floatingtbl_with_formula.docx
@@ -78,7 +78,7 @@
                       <w:rPr>
                         <w:rFonts w:ascii="Cambria Math" w:hAnsi="Cambria Math"/>
                       </w:rPr>
-                      <m:t>σ</m:t>
+                      <m:t>s</m:t>
                     </m:r>
                   </m:e>
                   <m:sub>
@@ -151,7 +151,7 @@
                       <w:rPr>
                         <w:rFonts w:ascii="Cambria Math" w:hAnsi="Cambria Math"/>
                       </w:rPr>
-                      <m:t>σ</m:t>
+                      <m:t>s</m:t>
                     </m:r>
                   </m:e>
                   <m:sub>

</xml_diff>

<commit_message>
Test for calcxmllength as class member
Change-Id: I59b96d44facbd01fa517317a0ae54d64d29b0a19
</commit_message>
<xml_diff>
--- a/sw/qa/extras/ooxmlexport/data/floatingtbl_with_formula.docx
+++ b/sw/qa/extras/ooxmlexport/data/floatingtbl_with_formula.docx
@@ -78,7 +78,7 @@
                       <w:rPr>
                         <w:rFonts w:ascii="Cambria Math" w:hAnsi="Cambria Math"/>
                       </w:rPr>
-                      <m:t>σ</m:t>
+                      <m:t>s</m:t>
                     </m:r>
                   </m:e>
                   <m:sub>
@@ -151,7 +151,7 @@
                       <w:rPr>
                         <w:rFonts w:ascii="Cambria Math" w:hAnsi="Cambria Math"/>
                       </w:rPr>
-                      <m:t>σ</m:t>
+                      <m:t>s</m:t>
                     </m:r>
                   </m:e>
                   <m:sub>

</xml_diff>

<commit_message>
Use custom HTML Mathml entities only when needed.
Change-Id: Id2120aec8738286d31d79638b46beac2f0e53780
</commit_message>
<xml_diff>
--- a/sw/qa/extras/ooxmlexport/data/floatingtbl_with_formula.docx
+++ b/sw/qa/extras/ooxmlexport/data/floatingtbl_with_formula.docx
@@ -78,7 +78,7 @@
                       <w:rPr>
                         <w:rFonts w:ascii="Cambria Math" w:hAnsi="Cambria Math"/>
                       </w:rPr>
-                      <m:t>s</m:t>
+                      <m:t>σ</m:t>
                     </m:r>
                   </m:e>
                   <m:sub>
@@ -151,7 +151,7 @@
                       <w:rPr>
                         <w:rFonts w:ascii="Cambria Math" w:hAnsi="Cambria Math"/>
                       </w:rPr>
-                      <m:t>s</m:t>
+                      <m:t>σ</m:t>
                     </m:r>
                   </m:e>
                   <m:sub>

</xml_diff>